<commit_message>
feat(DTFS2-6154): Added updated EC DOCX and PDF files
</commit_message>
<xml_diff>
--- a/portal/public/files/BSS_EWCS Manual Inclusion Questionnaire.docx
+++ b/portal/public/files/BSS_EWCS Manual Inclusion Questionnaire.docx
@@ -733,7 +733,21 @@
               <w:rPr>
                 <w:rFonts w:cstheme="minorHAnsi"/>
               </w:rPr>
-              <w:t>Typical terms of trade e.g. open account, letter of credit etc.</w:t>
+              <w:t xml:space="preserve">Typical terms of trade </w:t>
+            </w:r>
+            <w:proofErr w:type="gramStart"/>
+            <w:r>
+              <w:rPr>
+                <w:rFonts w:cstheme="minorHAnsi"/>
+              </w:rPr>
+              <w:t>e.g.</w:t>
+            </w:r>
+            <w:proofErr w:type="gramEnd"/>
+            <w:r>
+              <w:rPr>
+                <w:rFonts w:cstheme="minorHAnsi"/>
+              </w:rPr>
+              <w:t xml:space="preserve"> open account, letter of credit etc.</w:t>
             </w:r>
           </w:p>
         </w:tc>
@@ -2120,34 +2134,41 @@
               </w:rPr>
             </w:pPr>
             <w:r>
-              <w:rPr>
-                <w:rFonts w:eastAsia="Times New Roman" w:cs="Arial"/>
-                <w:color w:val="000000"/>
-              </w:rPr>
-              <w:t>The</w:t>
-            </w:r>
-            <w:r>
-              <w:t xml:space="preserve"> total UKEF exposure, across all short-term schemes (including </w:t>
-            </w:r>
-            <w:bookmarkStart w:id="3" w:name="_9kMON5YVt4666ADMGzp"/>
-            <w:r>
-              <w:t>bond</w:t>
-            </w:r>
-            <w:bookmarkEnd w:id="3"/>
-            <w:r>
-              <w:t xml:space="preserve"> support</w:t>
-            </w:r>
-            <w:r>
-              <w:t>,</w:t>
-            </w:r>
-            <w:r>
-              <w:t xml:space="preserve"> export working capital</w:t>
-            </w:r>
-            <w:r>
-              <w:t xml:space="preserve"> and general export facility transactions</w:t>
-            </w:r>
-            <w:r>
-              <w:t>), for this Obligor (including this Transaction) does not exceed £5 million, or such other limit approved by UKEF (that has not lapsed or been withdrawn).</w:t>
+              <w:t>T</w:t>
+            </w:r>
+            <w:r>
+              <w:t>he Covered Bank Exposure under the Transaction (converted for this purpose into the Base Currency) is not more than the lesser of:</w:t>
+            </w:r>
+          </w:p>
+          <w:p>
+            <w:pPr>
+              <w:pStyle w:val="Body1"/>
+              <w:spacing w:line="240" w:lineRule="auto"/>
+              <w:ind w:left="720"/>
+            </w:pPr>
+            <w:r>
+              <w:t xml:space="preserve"> (</w:t>
+            </w:r>
+            <w:proofErr w:type="spellStart"/>
+            <w:r>
+              <w:t>i</w:t>
+            </w:r>
+            <w:proofErr w:type="spellEnd"/>
+            <w:r>
+              <w:t>) the Available Facility; and</w:t>
+            </w:r>
+          </w:p>
+          <w:p>
+            <w:pPr>
+              <w:pStyle w:val="Body1"/>
+              <w:spacing w:line="240" w:lineRule="auto"/>
+              <w:ind w:left="720"/>
+              <w:rPr>
+                <w:i/>
+              </w:rPr>
+            </w:pPr>
+            <w:r>
+              <w:t xml:space="preserve"> (ii) the Available Obligor Covered Exposure Limit</w:t>
             </w:r>
           </w:p>
         </w:tc>
@@ -2238,7 +2259,7 @@
               </w:rPr>
               <w:t xml:space="preserve">For a </w:t>
             </w:r>
-            <w:bookmarkStart w:id="4" w:name="_9kMPO5YVt4666ADMGzp"/>
+            <w:bookmarkStart w:id="3" w:name="_9kMPO5YVt4666ADMGzp"/>
             <w:r>
               <w:rPr>
                 <w:rFonts w:eastAsia="Times New Roman" w:cs="Arial"/>
@@ -2247,6 +2268,24 @@
               </w:rPr>
               <w:t>bond</w:t>
             </w:r>
+            <w:bookmarkEnd w:id="3"/>
+            <w:r>
+              <w:rPr>
+                <w:rFonts w:eastAsia="Times New Roman" w:cs="Arial"/>
+                <w:iCs/>
+                <w:color w:val="000000"/>
+              </w:rPr>
+              <w:t xml:space="preserve"> Transaction, the </w:t>
+            </w:r>
+            <w:bookmarkStart w:id="4" w:name="_9kMHzG6ZWu5777BENH0q"/>
+            <w:r>
+              <w:rPr>
+                <w:rFonts w:eastAsia="Times New Roman" w:cs="Arial"/>
+                <w:iCs/>
+                <w:color w:val="000000"/>
+              </w:rPr>
+              <w:t>bond</w:t>
+            </w:r>
             <w:bookmarkEnd w:id="4"/>
             <w:r>
               <w:rPr>
@@ -2254,9 +2293,9 @@
                 <w:iCs/>
                 <w:color w:val="000000"/>
               </w:rPr>
-              <w:t xml:space="preserve"> Transaction, the </w:t>
-            </w:r>
-            <w:bookmarkStart w:id="5" w:name="_9kMHzG6ZWu5777BENH0q"/>
+              <w:t xml:space="preserve"> has not yet been issued or, where the </w:t>
+            </w:r>
+            <w:bookmarkStart w:id="5" w:name="_9kMH0H6ZWu5777BENH0q"/>
             <w:r>
               <w:rPr>
                 <w:rFonts w:eastAsia="Times New Roman" w:cs="Arial"/>
@@ -2266,24 +2305,6 @@
               <w:t>bond</w:t>
             </w:r>
             <w:bookmarkEnd w:id="5"/>
-            <w:r>
-              <w:rPr>
-                <w:rFonts w:eastAsia="Times New Roman" w:cs="Arial"/>
-                <w:iCs/>
-                <w:color w:val="000000"/>
-              </w:rPr>
-              <w:t xml:space="preserve"> has not yet been issued or, where the </w:t>
-            </w:r>
-            <w:bookmarkStart w:id="6" w:name="_9kMH0H6ZWu5777BENH0q"/>
-            <w:r>
-              <w:rPr>
-                <w:rFonts w:eastAsia="Times New Roman" w:cs="Arial"/>
-                <w:iCs/>
-                <w:color w:val="000000"/>
-              </w:rPr>
-              <w:t>bond</w:t>
-            </w:r>
-            <w:bookmarkEnd w:id="6"/>
             <w:r>
               <w:rPr>
                 <w:rFonts w:eastAsia="Times New Roman" w:cs="Arial"/>
@@ -2335,7 +2356,7 @@
               </w:rPr>
               <w:t xml:space="preserve">Please explain why support is being sought for a </w:t>
             </w:r>
-            <w:bookmarkStart w:id="7" w:name="_9kMH1I6ZWu5777BENH0q"/>
+            <w:bookmarkStart w:id="6" w:name="_9kMH1I6ZWu5777BENH0q"/>
             <w:r>
               <w:rPr>
                 <w:rFonts w:eastAsia="Times New Roman" w:cs="Arial"/>
@@ -2344,7 +2365,7 @@
               </w:rPr>
               <w:t>bond</w:t>
             </w:r>
-            <w:bookmarkEnd w:id="7"/>
+            <w:bookmarkEnd w:id="6"/>
             <w:r>
               <w:rPr>
                 <w:rFonts w:eastAsia="Times New Roman" w:cs="Arial"/>
@@ -2598,7 +2619,16 @@
               </w:rPr>
             </w:pPr>
             <w:r>
-              <w:t>The Supplier has confirmed in its Supplier Declaration that the Supply Contract does not involve any of the following Controlled Sectors: sharp arms defence, nuclear, radiological, biological, human cloning, pornography, tobacco, gambling, or coal, oil, gas or fossil fuel energy, and the Bank is not aware that any of the information contained within it is inaccurate</w:t>
+              <w:t>The Supplier has confirmed in its Supplier Declaration that the Supply Contract does not involve any Controlled Sectors,</w:t>
+            </w:r>
+            <w:r>
+              <w:t xml:space="preserve"> </w:t>
+            </w:r>
+            <w:r>
+              <w:t>(as defined in the relevant Supplier Declaration)</w:t>
+            </w:r>
+            <w:r>
+              <w:t xml:space="preserve"> and the Bank is not aware that any of the information contained within it is inaccurate</w:t>
             </w:r>
             <w:r>
               <w:rPr>
@@ -2717,7 +2747,25 @@
                 <w:iCs/>
                 <w:color w:val="000000"/>
               </w:rPr>
-              <w:t>Please give full details of the escalation in relation to the Bank Due Diligence and explain how it was resolved in order that the Bank is able to proceed with the Transaction:</w:t>
+              <w:t xml:space="preserve">Please give full details of the escalation in relation to the Bank Due Diligence and explain how it was resolved in order that the Bank </w:t>
+            </w:r>
+            <w:proofErr w:type="gramStart"/>
+            <w:r>
+              <w:rPr>
+                <w:rFonts w:eastAsia="Times New Roman" w:cs="Arial"/>
+                <w:iCs/>
+                <w:color w:val="000000"/>
+              </w:rPr>
+              <w:t>is able to</w:t>
+            </w:r>
+            <w:proofErr w:type="gramEnd"/>
+            <w:r>
+              <w:rPr>
+                <w:rFonts w:eastAsia="Times New Roman" w:cs="Arial"/>
+                <w:iCs/>
+                <w:color w:val="000000"/>
+              </w:rPr>
+              <w:t xml:space="preserve"> proceed with the Transaction:</w:t>
             </w:r>
           </w:p>
         </w:tc>
@@ -2898,7 +2946,7 @@
               </w:rPr>
               <w:t xml:space="preserve">The </w:t>
             </w:r>
-            <w:bookmarkStart w:id="8" w:name="_9kMH0H6ZWu4AB7BHQNH2w"/>
+            <w:bookmarkStart w:id="7" w:name="_9kMH0H6ZWu4AB7BHQNH2w"/>
             <w:r>
               <w:rPr>
                 <w:rFonts w:eastAsia="Times New Roman" w:cs="Arial"/>
@@ -2907,7 +2955,7 @@
               </w:rPr>
               <w:t>Buyer</w:t>
             </w:r>
-            <w:bookmarkEnd w:id="8"/>
+            <w:bookmarkEnd w:id="7"/>
             <w:r>
               <w:rPr>
                 <w:rFonts w:eastAsia="Times New Roman" w:cs="Arial"/>
@@ -3004,7 +3052,7 @@
               </w:rPr>
               <w:t xml:space="preserve">The </w:t>
             </w:r>
-            <w:bookmarkStart w:id="9" w:name="_9kMH1I6ZWu4AB7BHQNH2w"/>
+            <w:bookmarkStart w:id="8" w:name="_9kMH1I6ZWu4AB7BHQNH2w"/>
             <w:r>
               <w:rPr>
                 <w:rFonts w:eastAsia="Times New Roman" w:cs="Arial"/>
@@ -3013,7 +3061,7 @@
               </w:rPr>
               <w:t>Buyer</w:t>
             </w:r>
-            <w:bookmarkEnd w:id="9"/>
+            <w:bookmarkEnd w:id="8"/>
             <w:r>
               <w:rPr>
                 <w:rFonts w:eastAsia="Times New Roman" w:cs="Arial"/>

</xml_diff>